<commit_message>
Uploaded on 12/26/2017 - Version 2
</commit_message>
<xml_diff>
--- a/Capstone Project Proposal - I.docx
+++ b/Capstone Project Proposal - I.docx
@@ -47,19 +47,7 @@
           <w:rPr>
             <w:rStyle w:val="Hyperlink"/>
           </w:rPr>
-          <w:t>https://www.kaggle.com/wendykan/le</w:t>
-        </w:r>
-        <w:r>
-          <w:rPr>
-            <w:rStyle w:val="Hyperlink"/>
-          </w:rPr>
-          <w:t>n</w:t>
-        </w:r>
-        <w:r>
-          <w:rPr>
-            <w:rStyle w:val="Hyperlink"/>
-          </w:rPr>
-          <w:t>ding-club-loan-data</w:t>
+          <w:t>https://www.kaggle.com/wendykan/lending-club-loan-data</w:t>
         </w:r>
       </w:hyperlink>
     </w:p>
@@ -91,7 +79,40 @@
         </w:numPr>
       </w:pPr>
       <w:r>
-        <w:t xml:space="preserve">This would include doing some counts and running some comparisons. </w:t>
+        <w:t>Understanding the structure of my data, the data types of columns and the number of observations.</w:t>
+      </w:r>
+    </w:p>
+    <w:p>
+      <w:pPr>
+        <w:pStyle w:val="ListParagraph"/>
+        <w:numPr>
+          <w:ilvl w:val="1"/>
+          <w:numId w:val="3"/>
+        </w:numPr>
+      </w:pPr>
+      <w:r>
+        <w:t>Ensuring there are no null values in the data/</w:t>
+      </w:r>
+      <w:r>
+        <w:t>columns, which</w:t>
+      </w:r>
+      <w:r>
+        <w:t xml:space="preserve"> are being used.</w:t>
+      </w:r>
+    </w:p>
+    <w:p>
+      <w:pPr>
+        <w:pStyle w:val="ListParagraph"/>
+        <w:numPr>
+          <w:ilvl w:val="1"/>
+          <w:numId w:val="3"/>
+        </w:numPr>
+      </w:pPr>
+      <w:r>
+        <w:t>This would include doing some count</w:t>
+      </w:r>
+      <w:r>
+        <w:t xml:space="preserve">s and running some comparisons, understanding correlations, if any. </w:t>
       </w:r>
     </w:p>
     <w:p>
@@ -109,7 +130,10 @@
         <w:t xml:space="preserve"> this is a sup</w:t>
       </w:r>
       <w:r>
-        <w:t xml:space="preserve">ervised learning problem, I would think it is classification problem. </w:t>
+        <w:t>ervised learning problem, I thin</w:t>
+      </w:r>
+      <w:r>
+        <w:t>k it is classification problem and so I would use logistic regression.</w:t>
       </w:r>
     </w:p>
     <w:p>
@@ -121,7 +145,43 @@
         </w:numPr>
       </w:pPr>
       <w:r>
-        <w:t>I would create a model which would then classify the loans in one of the three categories:</w:t>
+        <w:t>Once my data is cleaned, I will choose the features, which will help me understand and predict if the loan in question is good or bad.</w:t>
+      </w:r>
+    </w:p>
+    <w:p>
+      <w:pPr>
+        <w:pStyle w:val="ListParagraph"/>
+        <w:numPr>
+          <w:ilvl w:val="0"/>
+          <w:numId w:val="3"/>
+        </w:numPr>
+      </w:pPr>
+      <w:r>
+        <w:t>Once</w:t>
+      </w:r>
+      <w:r>
+        <w:t xml:space="preserve"> I have my features selected, </w:t>
+      </w:r>
+      <w:r>
+        <w:t>I will split my data into testing and training set.</w:t>
+      </w:r>
+    </w:p>
+    <w:p>
+      <w:pPr>
+        <w:pStyle w:val="ListParagraph"/>
+        <w:numPr>
+          <w:ilvl w:val="0"/>
+          <w:numId w:val="3"/>
+        </w:numPr>
+      </w:pPr>
+      <w:r>
+        <w:t xml:space="preserve">I would create a model which would then classify the loans in one of the </w:t>
+      </w:r>
+      <w:r>
+        <w:t>two</w:t>
+      </w:r>
+      <w:r>
+        <w:t xml:space="preserve"> categories:</w:t>
       </w:r>
     </w:p>
     <w:p>
@@ -145,18 +205,6 @@
         </w:numPr>
       </w:pPr>
       <w:r>
-        <w:t>Neutral</w:t>
-      </w:r>
-    </w:p>
-    <w:p>
-      <w:pPr>
-        <w:pStyle w:val="ListParagraph"/>
-        <w:numPr>
-          <w:ilvl w:val="1"/>
-          <w:numId w:val="3"/>
-        </w:numPr>
-      </w:pPr>
-      <w:r>
         <w:t>Bad</w:t>
       </w:r>
     </w:p>
@@ -169,7 +217,91 @@
         </w:numPr>
       </w:pPr>
       <w:r>
-        <w:t>Once I have the model, I can be present my insights with the help of visualization and draw conclusions.</w:t>
+        <w:t>I will then fit the model on my training data making sure I use cross validation.</w:t>
+      </w:r>
+    </w:p>
+    <w:p>
+      <w:pPr>
+        <w:pStyle w:val="ListParagraph"/>
+        <w:numPr>
+          <w:ilvl w:val="0"/>
+          <w:numId w:val="3"/>
+        </w:numPr>
+      </w:pPr>
+      <w:r>
+        <w:t>Once I have the model</w:t>
+      </w:r>
+      <w:r>
+        <w:t xml:space="preserve"> trained</w:t>
+      </w:r>
+      <w:r>
+        <w:t xml:space="preserve"> on my </w:t>
+      </w:r>
+      <w:r>
+        <w:t>training</w:t>
+      </w:r>
+      <w:r>
+        <w:t xml:space="preserve"> data</w:t>
+      </w:r>
+      <w:r>
+        <w:t xml:space="preserve">, </w:t>
+      </w:r>
+      <w:r>
+        <w:t xml:space="preserve">I will test it against the testing data and see how it performed by calculating the </w:t>
+      </w:r>
+      <w:r>
+        <w:t xml:space="preserve">calculation report </w:t>
+      </w:r>
+      <w:r>
+        <w:lastRenderedPageBreak/>
+        <w:t>instead of accuracy</w:t>
+      </w:r>
+      <w:r>
+        <w:t xml:space="preserve"> score</w:t>
+      </w:r>
+      <w:r>
+        <w:t xml:space="preserve"> as that gives you a bigger picture of how is your model performing</w:t>
+      </w:r>
+      <w:r>
+        <w:t>.</w:t>
+      </w:r>
+    </w:p>
+    <w:p>
+      <w:pPr>
+        <w:pStyle w:val="ListParagraph"/>
+        <w:numPr>
+          <w:ilvl w:val="0"/>
+          <w:numId w:val="3"/>
+        </w:numPr>
+      </w:pPr>
+      <w:r>
+        <w:t xml:space="preserve">It’s </w:t>
+      </w:r>
+      <w:r>
+        <w:t>a good practice</w:t>
+      </w:r>
+      <w:bookmarkStart w:id="0" w:name="_GoBack"/>
+      <w:bookmarkEnd w:id="0"/>
+      <w:r>
+        <w:t xml:space="preserve"> to calculate the calculation report for both test and</w:t>
+      </w:r>
+      <w:r>
+        <w:t xml:space="preserve"> training data set to get a deeper insight.</w:t>
+      </w:r>
+    </w:p>
+    <w:p>
+      <w:pPr>
+        <w:pStyle w:val="ListParagraph"/>
+        <w:numPr>
+          <w:ilvl w:val="0"/>
+          <w:numId w:val="3"/>
+        </w:numPr>
+      </w:pPr>
+      <w:r>
+        <w:t xml:space="preserve">Once I have a model ready, </w:t>
+      </w:r>
+      <w:r>
+        <w:t>I can present my insights with the help of visualization and draw conclusions.</w:t>
       </w:r>
     </w:p>
     <w:p/>
@@ -202,10 +334,7 @@
         <w:t>A document, which further summarizes what was done and the outcome in a visual format wherever possible.</w:t>
       </w:r>
     </w:p>
-    <w:p>
-      <w:bookmarkStart w:id="0" w:name="_GoBack"/>
-      <w:bookmarkEnd w:id="0"/>
-    </w:p>
+    <w:p/>
     <w:sectPr>
       <w:pgSz w:w="12240" w:h="15840"/>
       <w:pgMar w:top="1440" w:right="1800" w:bottom="1440" w:left="1800" w:header="720" w:footer="720" w:gutter="0"/>

</xml_diff>